<commit_message>
commit e imagenes de git
</commit_message>
<xml_diff>
--- a/Commit_imagenes.docx
+++ b/Commit_imagenes.docx
@@ -74,33 +74,6 @@
         <w:ind w:left="708" w:hanging="708"/>
       </w:pPr>
       <w:r>
-        <w:t xml:space="preserve">COMMIT 1 </w:t>
-      </w:r>
-      <w:r>
-        <w:sym w:font="Wingdings" w:char="F0E0"/>
-      </w:r>
-      <w:r>
-        <w:t xml:space="preserve"> </w:t>
-      </w:r>
-      <w:proofErr w:type="spellStart"/>
-      <w:r>
-        <w:t>layout</w:t>
-      </w:r>
-      <w:proofErr w:type="spellEnd"/>
-      <w:r>
-        <w:t xml:space="preserve"> </w:t>
-      </w:r>
-      <w:proofErr w:type="spellStart"/>
-      <w:r>
-        <w:t>LGTBCrevillent</w:t>
-      </w:r>
-      <w:proofErr w:type="spellEnd"/>
-    </w:p>
-    <w:p>
-      <w:pPr>
-        <w:ind w:left="708" w:hanging="708"/>
-      </w:pPr>
-      <w:r>
         <w:rPr>
           <w:noProof/>
           <w:lang w:eastAsia="es-ES"/>
@@ -233,33 +206,8 @@
           </wp:inline>
         </w:drawing>
       </w:r>
-    </w:p>
-    <w:p>
-      <w:pPr>
-        <w:ind w:left="708" w:hanging="708"/>
-      </w:pPr>
-    </w:p>
-    <w:p>
-      <w:pPr>
-        <w:ind w:left="708" w:hanging="708"/>
-      </w:pPr>
-      <w:r>
-        <w:t xml:space="preserve">COMMIT 2 </w:t>
-      </w:r>
-      <w:r>
-        <w:sym w:font="Wingdings" w:char="F0E0"/>
-      </w:r>
-      <w:r>
-        <w:t xml:space="preserve"> </w:t>
-      </w:r>
-      <w:proofErr w:type="spellStart"/>
-      <w:r>
-        <w:t>view</w:t>
-      </w:r>
-      <w:proofErr w:type="spellEnd"/>
-      <w:r>
-        <w:t xml:space="preserve"> acceder ok</w:t>
-      </w:r>
+      <w:bookmarkStart w:id="0" w:name="_GoBack"/>
+      <w:bookmarkEnd w:id="0"/>
     </w:p>
     <w:p>
       <w:pPr>
@@ -334,30 +282,30 @@
           <w:sz w:val="28"/>
           <w:szCs w:val="28"/>
         </w:rPr>
+        <w:t>CREAMOS SESSION CON EL USUARIO Y ASI SE AÑADE BOTON DESCONECTAR A LA WEB</w:t>
+      </w:r>
+      <w:r>
+        <w:rPr>
+          <w:b/>
+          <w:sz w:val="28"/>
+          <w:szCs w:val="28"/>
+        </w:rPr>
+        <w:t xml:space="preserve">. </w:t>
+      </w:r>
+    </w:p>
+    <w:p>
+      <w:pPr>
+        <w:rPr>
+          <w:sz w:val="24"/>
+          <w:szCs w:val="24"/>
+        </w:rPr>
+      </w:pPr>
+      <w:r>
+        <w:rPr>
+          <w:sz w:val="24"/>
+          <w:szCs w:val="24"/>
+        </w:rPr>
         <w:lastRenderedPageBreak/>
-        <w:t>CREAMOS SESSION CON EL USUARIO Y ASI SE AÑADE BOTON DESCONECTAR A LA WEB</w:t>
-      </w:r>
-      <w:r>
-        <w:rPr>
-          <w:b/>
-          <w:sz w:val="28"/>
-          <w:szCs w:val="28"/>
-        </w:rPr>
-        <w:t xml:space="preserve">. </w:t>
-      </w:r>
-    </w:p>
-    <w:p>
-      <w:pPr>
-        <w:rPr>
-          <w:sz w:val="24"/>
-          <w:szCs w:val="24"/>
-        </w:rPr>
-      </w:pPr>
-      <w:r>
-        <w:rPr>
-          <w:sz w:val="24"/>
-          <w:szCs w:val="24"/>
-        </w:rPr>
         <w:t>También tenemos eventos añadidos a la página para que se vea un poco de contenido. (No tiene nada que ver con el inicio de sesión). Los eventos se verán para todos.</w:t>
       </w:r>
     </w:p>
@@ -413,25 +361,6 @@
       </w:r>
     </w:p>
     <w:p/>
-    <w:p>
-      <w:r>
-        <w:t xml:space="preserve">COMMIT 3 </w:t>
-      </w:r>
-      <w:r>
-        <w:sym w:font="Wingdings" w:char="F0E0"/>
-      </w:r>
-      <w:r>
-        <w:t xml:space="preserve"> </w:t>
-      </w:r>
-      <w:proofErr w:type="spellStart"/>
-      <w:r>
-        <w:t>session</w:t>
-      </w:r>
-      <w:proofErr w:type="spellEnd"/>
-      <w:r>
-        <w:t xml:space="preserve"> usuarios ok (falta matizar)</w:t>
-      </w:r>
-    </w:p>
     <w:p>
       <w:r>
         <w:rPr>
@@ -590,23 +519,6 @@
       </w:r>
     </w:p>
     <w:p/>
-    <w:p>
-      <w:r>
-        <w:t xml:space="preserve">COMMIT 4 </w:t>
-      </w:r>
-      <w:r>
-        <w:sym w:font="Wingdings" w:char="F0E0"/>
-      </w:r>
-      <w:r>
-        <w:t xml:space="preserve"> </w:t>
-      </w:r>
-      <w:r>
-        <w:t>añadimos datos de manifiestos a la opción del menú manifiestos</w:t>
-      </w:r>
-      <w:r>
-        <w:t>.</w:t>
-      </w:r>
-    </w:p>
     <w:p/>
     <w:p>
       <w:r>
@@ -1089,41 +1001,6 @@
           <w:szCs w:val="24"/>
         </w:rPr>
       </w:pPr>
-    </w:p>
-    <w:p>
-      <w:pPr>
-        <w:rPr>
-          <w:u w:val="single"/>
-        </w:rPr>
-      </w:pPr>
-      <w:r>
-        <w:t xml:space="preserve">COMMIT 5 </w:t>
-      </w:r>
-      <w:r>
-        <w:sym w:font="Wingdings" w:char="F0E0"/>
-      </w:r>
-      <w:r>
-        <w:t xml:space="preserve">  añadimos </w:t>
-      </w:r>
-      <w:proofErr w:type="spellStart"/>
-      <w:r>
-        <w:t>select</w:t>
-      </w:r>
-      <w:proofErr w:type="spellEnd"/>
-      <w:r>
-        <w:t xml:space="preserve"> provincias y municipios al registrarnos</w:t>
-      </w:r>
-      <w:r>
-        <w:t>.</w:t>
-      </w:r>
-    </w:p>
-    <w:p>
-      <w:pPr>
-        <w:rPr>
-          <w:sz w:val="24"/>
-          <w:szCs w:val="24"/>
-        </w:rPr>
-      </w:pPr>
       <w:r>
         <w:rPr>
           <w:noProof/>
@@ -1274,35 +1151,6 @@
       </w:r>
     </w:p>
     <w:p>
-      <w:r>
-        <w:t>COMMIT 6</w:t>
-      </w:r>
-      <w:r>
-        <w:t xml:space="preserve"> </w:t>
-      </w:r>
-      <w:r>
-        <w:sym w:font="Wingdings" w:char="F0E0"/>
-      </w:r>
-      <w:r>
-        <w:t xml:space="preserve">  </w:t>
-      </w:r>
-      <w:r>
-        <w:t>cambiamos en página principal diseño de noticias. Registro en construcción</w:t>
-      </w:r>
-      <w:r>
-        <w:t>.</w:t>
-      </w:r>
-    </w:p>
-    <w:p>
-      <w:pPr>
-        <w:rPr>
-          <w:u w:val="single"/>
-        </w:rPr>
-      </w:pPr>
-      <w:bookmarkStart w:id="0" w:name="_GoBack"/>
-      <w:bookmarkEnd w:id="0"/>
-    </w:p>
-    <w:p>
       <w:pPr>
         <w:tabs>
           <w:tab w:val="left" w:pos="1335"/>
@@ -1342,6 +1190,494 @@
                     <a:xfrm>
                       <a:off x="0" y="0"/>
                       <a:ext cx="4676775" cy="571500"/>
+                    </a:xfrm>
+                    <a:prstGeom prst="rect">
+                      <a:avLst/>
+                    </a:prstGeom>
+                  </pic:spPr>
+                </pic:pic>
+              </a:graphicData>
+            </a:graphic>
+          </wp:inline>
+        </w:drawing>
+      </w:r>
+    </w:p>
+    <w:p>
+      <w:pPr>
+        <w:tabs>
+          <w:tab w:val="left" w:pos="1335"/>
+        </w:tabs>
+        <w:rPr>
+          <w:sz w:val="24"/>
+          <w:szCs w:val="24"/>
+        </w:rPr>
+      </w:pPr>
+    </w:p>
+    <w:p>
+      <w:pPr>
+        <w:tabs>
+          <w:tab w:val="left" w:pos="1335"/>
+        </w:tabs>
+        <w:rPr>
+          <w:b/>
+          <w:sz w:val="28"/>
+          <w:szCs w:val="24"/>
+        </w:rPr>
+      </w:pPr>
+      <w:r>
+        <w:rPr>
+          <w:b/>
+          <w:sz w:val="28"/>
+          <w:szCs w:val="24"/>
+        </w:rPr>
+        <w:t>VALIDACION DE LA PAGINA DE REGISTRO</w:t>
+      </w:r>
+    </w:p>
+    <w:p>
+      <w:pPr>
+        <w:tabs>
+          <w:tab w:val="left" w:pos="1335"/>
+        </w:tabs>
+        <w:rPr>
+          <w:sz w:val="24"/>
+          <w:szCs w:val="24"/>
+        </w:rPr>
+      </w:pPr>
+      <w:r>
+        <w:rPr>
+          <w:sz w:val="24"/>
+          <w:szCs w:val="24"/>
+        </w:rPr>
+        <w:t>Ejemplo de validación de Nick del usuario y Nombre y Apellidos.</w:t>
+      </w:r>
+    </w:p>
+    <w:p>
+      <w:pPr>
+        <w:tabs>
+          <w:tab w:val="left" w:pos="1335"/>
+        </w:tabs>
+        <w:rPr>
+          <w:b/>
+          <w:sz w:val="28"/>
+          <w:szCs w:val="24"/>
+        </w:rPr>
+      </w:pPr>
+      <w:r>
+        <w:rPr>
+          <w:noProof/>
+          <w:lang w:eastAsia="es-ES"/>
+        </w:rPr>
+        <w:drawing>
+          <wp:inline distT="0" distB="0" distL="0" distR="0" wp14:anchorId="2DBD760A" wp14:editId="349C3810">
+            <wp:extent cx="5400040" cy="1360805"/>
+            <wp:effectExtent l="0" t="0" r="0" b="0"/>
+            <wp:docPr id="18" name="Imagen 18"/>
+            <wp:cNvGraphicFramePr>
+              <a:graphicFrameLocks xmlns:a="http://schemas.openxmlformats.org/drawingml/2006/main" noChangeAspect="1"/>
+            </wp:cNvGraphicFramePr>
+            <a:graphic xmlns:a="http://schemas.openxmlformats.org/drawingml/2006/main">
+              <a:graphicData uri="http://schemas.openxmlformats.org/drawingml/2006/picture">
+                <pic:pic xmlns:pic="http://schemas.openxmlformats.org/drawingml/2006/picture">
+                  <pic:nvPicPr>
+                    <pic:cNvPr id="1" name=""/>
+                    <pic:cNvPicPr/>
+                  </pic:nvPicPr>
+                  <pic:blipFill>
+                    <a:blip r:embed="rId19"/>
+                    <a:stretch>
+                      <a:fillRect/>
+                    </a:stretch>
+                  </pic:blipFill>
+                  <pic:spPr>
+                    <a:xfrm>
+                      <a:off x="0" y="0"/>
+                      <a:ext cx="5400040" cy="1360805"/>
+                    </a:xfrm>
+                    <a:prstGeom prst="rect">
+                      <a:avLst/>
+                    </a:prstGeom>
+                  </pic:spPr>
+                </pic:pic>
+              </a:graphicData>
+            </a:graphic>
+          </wp:inline>
+        </w:drawing>
+      </w:r>
+    </w:p>
+    <w:p>
+      <w:pPr>
+        <w:tabs>
+          <w:tab w:val="left" w:pos="1335"/>
+        </w:tabs>
+        <w:rPr>
+          <w:b/>
+          <w:sz w:val="28"/>
+          <w:szCs w:val="24"/>
+        </w:rPr>
+      </w:pPr>
+      <w:r>
+        <w:rPr>
+          <w:noProof/>
+          <w:lang w:eastAsia="es-ES"/>
+        </w:rPr>
+        <w:drawing>
+          <wp:inline distT="0" distB="0" distL="0" distR="0" wp14:anchorId="70BEAC33" wp14:editId="6A60718E">
+            <wp:extent cx="5400040" cy="1023620"/>
+            <wp:effectExtent l="0" t="0" r="0" b="5080"/>
+            <wp:docPr id="19" name="Imagen 19"/>
+            <wp:cNvGraphicFramePr>
+              <a:graphicFrameLocks xmlns:a="http://schemas.openxmlformats.org/drawingml/2006/main" noChangeAspect="1"/>
+            </wp:cNvGraphicFramePr>
+            <a:graphic xmlns:a="http://schemas.openxmlformats.org/drawingml/2006/main">
+              <a:graphicData uri="http://schemas.openxmlformats.org/drawingml/2006/picture">
+                <pic:pic xmlns:pic="http://schemas.openxmlformats.org/drawingml/2006/picture">
+                  <pic:nvPicPr>
+                    <pic:cNvPr id="1" name=""/>
+                    <pic:cNvPicPr/>
+                  </pic:nvPicPr>
+                  <pic:blipFill>
+                    <a:blip r:embed="rId20"/>
+                    <a:stretch>
+                      <a:fillRect/>
+                    </a:stretch>
+                  </pic:blipFill>
+                  <pic:spPr>
+                    <a:xfrm>
+                      <a:off x="0" y="0"/>
+                      <a:ext cx="5400040" cy="1023620"/>
+                    </a:xfrm>
+                    <a:prstGeom prst="rect">
+                      <a:avLst/>
+                    </a:prstGeom>
+                  </pic:spPr>
+                </pic:pic>
+              </a:graphicData>
+            </a:graphic>
+          </wp:inline>
+        </w:drawing>
+      </w:r>
+    </w:p>
+    <w:p>
+      <w:pPr>
+        <w:tabs>
+          <w:tab w:val="left" w:pos="1335"/>
+        </w:tabs>
+      </w:pPr>
+    </w:p>
+    <w:p>
+      <w:pPr>
+        <w:tabs>
+          <w:tab w:val="left" w:pos="1335"/>
+        </w:tabs>
+        <w:rPr>
+          <w:b/>
+          <w:sz w:val="28"/>
+          <w:szCs w:val="24"/>
+        </w:rPr>
+      </w:pPr>
+      <w:r>
+        <w:rPr>
+          <w:noProof/>
+          <w:lang w:eastAsia="es-ES"/>
+        </w:rPr>
+        <w:drawing>
+          <wp:inline distT="0" distB="0" distL="0" distR="0" wp14:anchorId="3BD0183B" wp14:editId="393E532B">
+            <wp:extent cx="2809875" cy="628650"/>
+            <wp:effectExtent l="0" t="0" r="9525" b="0"/>
+            <wp:docPr id="16" name="Imagen 16"/>
+            <wp:cNvGraphicFramePr>
+              <a:graphicFrameLocks xmlns:a="http://schemas.openxmlformats.org/drawingml/2006/main" noChangeAspect="1"/>
+            </wp:cNvGraphicFramePr>
+            <a:graphic xmlns:a="http://schemas.openxmlformats.org/drawingml/2006/main">
+              <a:graphicData uri="http://schemas.openxmlformats.org/drawingml/2006/picture">
+                <pic:pic xmlns:pic="http://schemas.openxmlformats.org/drawingml/2006/picture">
+                  <pic:nvPicPr>
+                    <pic:cNvPr id="1" name=""/>
+                    <pic:cNvPicPr/>
+                  </pic:nvPicPr>
+                  <pic:blipFill>
+                    <a:blip r:embed="rId21"/>
+                    <a:stretch>
+                      <a:fillRect/>
+                    </a:stretch>
+                  </pic:blipFill>
+                  <pic:spPr>
+                    <a:xfrm>
+                      <a:off x="0" y="0"/>
+                      <a:ext cx="2809875" cy="628650"/>
+                    </a:xfrm>
+                    <a:prstGeom prst="rect">
+                      <a:avLst/>
+                    </a:prstGeom>
+                  </pic:spPr>
+                </pic:pic>
+              </a:graphicData>
+            </a:graphic>
+          </wp:inline>
+        </w:drawing>
+      </w:r>
+    </w:p>
+    <w:p>
+      <w:pPr>
+        <w:tabs>
+          <w:tab w:val="left" w:pos="1335"/>
+        </w:tabs>
+        <w:rPr>
+          <w:b/>
+          <w:sz w:val="28"/>
+          <w:szCs w:val="24"/>
+        </w:rPr>
+      </w:pPr>
+    </w:p>
+    <w:p>
+      <w:pPr>
+        <w:tabs>
+          <w:tab w:val="left" w:pos="1335"/>
+        </w:tabs>
+        <w:rPr>
+          <w:b/>
+          <w:sz w:val="28"/>
+          <w:szCs w:val="24"/>
+        </w:rPr>
+      </w:pPr>
+      <w:r>
+        <w:rPr>
+          <w:b/>
+          <w:sz w:val="28"/>
+          <w:szCs w:val="24"/>
+        </w:rPr>
+        <w:lastRenderedPageBreak/>
+        <w:t xml:space="preserve">PIE DE </w:t>
+      </w:r>
+      <w:proofErr w:type="gramStart"/>
+      <w:r>
+        <w:rPr>
+          <w:b/>
+          <w:sz w:val="28"/>
+          <w:szCs w:val="24"/>
+        </w:rPr>
+        <w:t>PAGINA</w:t>
+      </w:r>
+      <w:proofErr w:type="gramEnd"/>
+    </w:p>
+    <w:p>
+      <w:pPr>
+        <w:tabs>
+          <w:tab w:val="left" w:pos="1335"/>
+        </w:tabs>
+        <w:rPr>
+          <w:b/>
+          <w:sz w:val="28"/>
+          <w:szCs w:val="24"/>
+        </w:rPr>
+      </w:pPr>
+      <w:r>
+        <w:rPr>
+          <w:noProof/>
+          <w:lang w:eastAsia="es-ES"/>
+        </w:rPr>
+        <w:drawing>
+          <wp:inline distT="0" distB="0" distL="0" distR="0" wp14:anchorId="2E3C29CA" wp14:editId="6833145D">
+            <wp:extent cx="5400040" cy="1718310"/>
+            <wp:effectExtent l="0" t="0" r="0" b="0"/>
+            <wp:docPr id="17" name="Imagen 17"/>
+            <wp:cNvGraphicFramePr>
+              <a:graphicFrameLocks xmlns:a="http://schemas.openxmlformats.org/drawingml/2006/main" noChangeAspect="1"/>
+            </wp:cNvGraphicFramePr>
+            <a:graphic xmlns:a="http://schemas.openxmlformats.org/drawingml/2006/main">
+              <a:graphicData uri="http://schemas.openxmlformats.org/drawingml/2006/picture">
+                <pic:pic xmlns:pic="http://schemas.openxmlformats.org/drawingml/2006/picture">
+                  <pic:nvPicPr>
+                    <pic:cNvPr id="1" name=""/>
+                    <pic:cNvPicPr/>
+                  </pic:nvPicPr>
+                  <pic:blipFill>
+                    <a:blip r:embed="rId22"/>
+                    <a:stretch>
+                      <a:fillRect/>
+                    </a:stretch>
+                  </pic:blipFill>
+                  <pic:spPr>
+                    <a:xfrm>
+                      <a:off x="0" y="0"/>
+                      <a:ext cx="5400040" cy="1718310"/>
+                    </a:xfrm>
+                    <a:prstGeom prst="rect">
+                      <a:avLst/>
+                    </a:prstGeom>
+                  </pic:spPr>
+                </pic:pic>
+              </a:graphicData>
+            </a:graphic>
+          </wp:inline>
+        </w:drawing>
+      </w:r>
+    </w:p>
+    <w:p>
+      <w:r>
+        <w:rPr>
+          <w:noProof/>
+          <w:lang w:eastAsia="es-ES"/>
+        </w:rPr>
+        <w:drawing>
+          <wp:inline distT="0" distB="0" distL="0" distR="0" wp14:anchorId="276D7516" wp14:editId="16CDB075">
+            <wp:extent cx="3971925" cy="895350"/>
+            <wp:effectExtent l="0" t="0" r="9525" b="0"/>
+            <wp:docPr id="20" name="Imagen 20"/>
+            <wp:cNvGraphicFramePr>
+              <a:graphicFrameLocks xmlns:a="http://schemas.openxmlformats.org/drawingml/2006/main" noChangeAspect="1"/>
+            </wp:cNvGraphicFramePr>
+            <a:graphic xmlns:a="http://schemas.openxmlformats.org/drawingml/2006/main">
+              <a:graphicData uri="http://schemas.openxmlformats.org/drawingml/2006/picture">
+                <pic:pic xmlns:pic="http://schemas.openxmlformats.org/drawingml/2006/picture">
+                  <pic:nvPicPr>
+                    <pic:cNvPr id="1" name=""/>
+                    <pic:cNvPicPr/>
+                  </pic:nvPicPr>
+                  <pic:blipFill>
+                    <a:blip r:embed="rId23"/>
+                    <a:stretch>
+                      <a:fillRect/>
+                    </a:stretch>
+                  </pic:blipFill>
+                  <pic:spPr>
+                    <a:xfrm>
+                      <a:off x="0" y="0"/>
+                      <a:ext cx="3971925" cy="895350"/>
+                    </a:xfrm>
+                    <a:prstGeom prst="rect">
+                      <a:avLst/>
+                    </a:prstGeom>
+                  </pic:spPr>
+                </pic:pic>
+              </a:graphicData>
+            </a:graphic>
+          </wp:inline>
+        </w:drawing>
+      </w:r>
+    </w:p>
+    <w:p>
+      <w:pPr>
+        <w:tabs>
+          <w:tab w:val="left" w:pos="1335"/>
+        </w:tabs>
+        <w:rPr>
+          <w:sz w:val="28"/>
+        </w:rPr>
+      </w:pPr>
+    </w:p>
+    <w:p>
+      <w:pPr>
+        <w:tabs>
+          <w:tab w:val="left" w:pos="1335"/>
+        </w:tabs>
+        <w:rPr>
+          <w:b/>
+          <w:sz w:val="28"/>
+        </w:rPr>
+      </w:pPr>
+      <w:r>
+        <w:rPr>
+          <w:b/>
+          <w:sz w:val="28"/>
+        </w:rPr>
+        <w:t>AÑADIMOS CARPETA FAVICON</w:t>
+      </w:r>
+    </w:p>
+    <w:p>
+      <w:pPr>
+        <w:tabs>
+          <w:tab w:val="left" w:pos="1335"/>
+        </w:tabs>
+        <w:rPr>
+          <w:b/>
+          <w:sz w:val="28"/>
+          <w:szCs w:val="24"/>
+        </w:rPr>
+      </w:pPr>
+      <w:r>
+        <w:rPr>
+          <w:noProof/>
+          <w:lang w:eastAsia="es-ES"/>
+        </w:rPr>
+        <w:drawing>
+          <wp:inline distT="0" distB="0" distL="0" distR="0" wp14:anchorId="5B8D5A53" wp14:editId="1BC7E15B">
+            <wp:extent cx="1485900" cy="3619500"/>
+            <wp:effectExtent l="0" t="0" r="0" b="0"/>
+            <wp:docPr id="21" name="Imagen 21"/>
+            <wp:cNvGraphicFramePr>
+              <a:graphicFrameLocks xmlns:a="http://schemas.openxmlformats.org/drawingml/2006/main" noChangeAspect="1"/>
+            </wp:cNvGraphicFramePr>
+            <a:graphic xmlns:a="http://schemas.openxmlformats.org/drawingml/2006/main">
+              <a:graphicData uri="http://schemas.openxmlformats.org/drawingml/2006/picture">
+                <pic:pic xmlns:pic="http://schemas.openxmlformats.org/drawingml/2006/picture">
+                  <pic:nvPicPr>
+                    <pic:cNvPr id="1" name=""/>
+                    <pic:cNvPicPr/>
+                  </pic:nvPicPr>
+                  <pic:blipFill>
+                    <a:blip r:embed="rId24"/>
+                    <a:stretch>
+                      <a:fillRect/>
+                    </a:stretch>
+                  </pic:blipFill>
+                  <pic:spPr>
+                    <a:xfrm>
+                      <a:off x="0" y="0"/>
+                      <a:ext cx="1485900" cy="3619500"/>
+                    </a:xfrm>
+                    <a:prstGeom prst="rect">
+                      <a:avLst/>
+                    </a:prstGeom>
+                  </pic:spPr>
+                </pic:pic>
+              </a:graphicData>
+            </a:graphic>
+          </wp:inline>
+        </w:drawing>
+      </w:r>
+    </w:p>
+    <w:p>
+      <w:pPr>
+        <w:tabs>
+          <w:tab w:val="left" w:pos="1335"/>
+        </w:tabs>
+        <w:rPr>
+          <w:b/>
+          <w:sz w:val="28"/>
+          <w:szCs w:val="24"/>
+        </w:rPr>
+      </w:pPr>
+      <w:r>
+        <w:rPr>
+          <w:noProof/>
+          <w:lang w:eastAsia="es-ES"/>
+        </w:rPr>
+        <w:drawing>
+          <wp:inline distT="0" distB="0" distL="0" distR="0" wp14:anchorId="45923CE4" wp14:editId="4B74888A">
+            <wp:extent cx="3981450" cy="1000125"/>
+            <wp:effectExtent l="0" t="0" r="0" b="9525"/>
+            <wp:docPr id="22" name="Imagen 22"/>
+            <wp:cNvGraphicFramePr>
+              <a:graphicFrameLocks xmlns:a="http://schemas.openxmlformats.org/drawingml/2006/main" noChangeAspect="1"/>
+            </wp:cNvGraphicFramePr>
+            <a:graphic xmlns:a="http://schemas.openxmlformats.org/drawingml/2006/main">
+              <a:graphicData uri="http://schemas.openxmlformats.org/drawingml/2006/picture">
+                <pic:pic xmlns:pic="http://schemas.openxmlformats.org/drawingml/2006/picture">
+                  <pic:nvPicPr>
+                    <pic:cNvPr id="1" name=""/>
+                    <pic:cNvPicPr/>
+                  </pic:nvPicPr>
+                  <pic:blipFill>
+                    <a:blip r:embed="rId25"/>
+                    <a:stretch>
+                      <a:fillRect/>
+                    </a:stretch>
+                  </pic:blipFill>
+                  <pic:spPr>
+                    <a:xfrm>
+                      <a:off x="0" y="0"/>
+                      <a:ext cx="3981450" cy="1000125"/>
                     </a:xfrm>
                     <a:prstGeom prst="rect">
                       <a:avLst/>

</xml_diff>

<commit_message>
Commit e imagenes git 03-11-19
</commit_message>
<xml_diff>
--- a/Commit_imagenes.docx
+++ b/Commit_imagenes.docx
@@ -206,8 +206,6 @@
           </wp:inline>
         </w:drawing>
       </w:r>
-      <w:bookmarkStart w:id="0" w:name="_GoBack"/>
-      <w:bookmarkEnd w:id="0"/>
     </w:p>
     <w:p>
       <w:pPr>
@@ -1689,6 +1687,451 @@
           </wp:inline>
         </w:drawing>
       </w:r>
+    </w:p>
+    <w:p>
+      <w:pPr>
+        <w:tabs>
+          <w:tab w:val="left" w:pos="1335"/>
+        </w:tabs>
+        <w:rPr>
+          <w:b/>
+          <w:sz w:val="28"/>
+          <w:szCs w:val="24"/>
+        </w:rPr>
+      </w:pPr>
+      <w:r>
+        <w:rPr>
+          <w:b/>
+          <w:sz w:val="28"/>
+          <w:szCs w:val="24"/>
+        </w:rPr>
+        <w:lastRenderedPageBreak/>
+        <w:t>AÑADIMOS PAGINA DE INFORMACION DE LOS EVENTOS</w:t>
+      </w:r>
+    </w:p>
+    <w:p>
+      <w:pPr>
+        <w:tabs>
+          <w:tab w:val="left" w:pos="1335"/>
+        </w:tabs>
+        <w:rPr>
+          <w:b/>
+          <w:sz w:val="28"/>
+          <w:szCs w:val="24"/>
+        </w:rPr>
+      </w:pPr>
+      <w:r>
+        <w:rPr>
+          <w:noProof/>
+          <w:lang w:eastAsia="es-ES"/>
+        </w:rPr>
+        <w:drawing>
+          <wp:inline distT="0" distB="0" distL="0" distR="0" wp14:anchorId="01D630B9" wp14:editId="2C2EC504">
+            <wp:extent cx="2924175" cy="4962525"/>
+            <wp:effectExtent l="0" t="0" r="9525" b="9525"/>
+            <wp:docPr id="24" name="Imagen 24"/>
+            <wp:cNvGraphicFramePr>
+              <a:graphicFrameLocks xmlns:a="http://schemas.openxmlformats.org/drawingml/2006/main" noChangeAspect="1"/>
+            </wp:cNvGraphicFramePr>
+            <a:graphic xmlns:a="http://schemas.openxmlformats.org/drawingml/2006/main">
+              <a:graphicData uri="http://schemas.openxmlformats.org/drawingml/2006/picture">
+                <pic:pic xmlns:pic="http://schemas.openxmlformats.org/drawingml/2006/picture">
+                  <pic:nvPicPr>
+                    <pic:cNvPr id="1" name=""/>
+                    <pic:cNvPicPr/>
+                  </pic:nvPicPr>
+                  <pic:blipFill>
+                    <a:blip r:embed="rId26"/>
+                    <a:stretch>
+                      <a:fillRect/>
+                    </a:stretch>
+                  </pic:blipFill>
+                  <pic:spPr>
+                    <a:xfrm>
+                      <a:off x="0" y="0"/>
+                      <a:ext cx="2924175" cy="4962525"/>
+                    </a:xfrm>
+                    <a:prstGeom prst="rect">
+                      <a:avLst/>
+                    </a:prstGeom>
+                  </pic:spPr>
+                </pic:pic>
+              </a:graphicData>
+            </a:graphic>
+          </wp:inline>
+        </w:drawing>
+      </w:r>
+    </w:p>
+    <w:p>
+      <w:pPr>
+        <w:tabs>
+          <w:tab w:val="left" w:pos="1335"/>
+        </w:tabs>
+        <w:rPr>
+          <w:sz w:val="24"/>
+          <w:szCs w:val="24"/>
+        </w:rPr>
+      </w:pPr>
+      <w:r>
+        <w:rPr>
+          <w:sz w:val="24"/>
+          <w:szCs w:val="24"/>
+        </w:rPr>
+        <w:t>(Captura en modo móvil para que se vea todo)</w:t>
+      </w:r>
+    </w:p>
+    <w:p>
+      <w:pPr>
+        <w:tabs>
+          <w:tab w:val="left" w:pos="1335"/>
+        </w:tabs>
+        <w:rPr>
+          <w:sz w:val="24"/>
+          <w:szCs w:val="24"/>
+        </w:rPr>
+      </w:pPr>
+      <w:r>
+        <w:rPr>
+          <w:noProof/>
+          <w:lang w:eastAsia="es-ES"/>
+        </w:rPr>
+        <w:drawing>
+          <wp:inline distT="0" distB="0" distL="0" distR="0" wp14:anchorId="0A35AE58" wp14:editId="56AFFAB5">
+            <wp:extent cx="5248275" cy="1466850"/>
+            <wp:effectExtent l="0" t="0" r="9525" b="0"/>
+            <wp:docPr id="25" name="Imagen 25"/>
+            <wp:cNvGraphicFramePr>
+              <a:graphicFrameLocks xmlns:a="http://schemas.openxmlformats.org/drawingml/2006/main" noChangeAspect="1"/>
+            </wp:cNvGraphicFramePr>
+            <a:graphic xmlns:a="http://schemas.openxmlformats.org/drawingml/2006/main">
+              <a:graphicData uri="http://schemas.openxmlformats.org/drawingml/2006/picture">
+                <pic:pic xmlns:pic="http://schemas.openxmlformats.org/drawingml/2006/picture">
+                  <pic:nvPicPr>
+                    <pic:cNvPr id="1" name=""/>
+                    <pic:cNvPicPr/>
+                  </pic:nvPicPr>
+                  <pic:blipFill>
+                    <a:blip r:embed="rId27"/>
+                    <a:stretch>
+                      <a:fillRect/>
+                    </a:stretch>
+                  </pic:blipFill>
+                  <pic:spPr>
+                    <a:xfrm>
+                      <a:off x="0" y="0"/>
+                      <a:ext cx="5248275" cy="1466850"/>
+                    </a:xfrm>
+                    <a:prstGeom prst="rect">
+                      <a:avLst/>
+                    </a:prstGeom>
+                  </pic:spPr>
+                </pic:pic>
+              </a:graphicData>
+            </a:graphic>
+          </wp:inline>
+        </w:drawing>
+      </w:r>
+    </w:p>
+    <w:p>
+      <w:pPr>
+        <w:tabs>
+          <w:tab w:val="left" w:pos="1335"/>
+        </w:tabs>
+        <w:ind w:left="1335" w:hanging="1335"/>
+        <w:rPr>
+          <w:sz w:val="24"/>
+          <w:szCs w:val="24"/>
+        </w:rPr>
+      </w:pPr>
+    </w:p>
+    <w:p>
+      <w:pPr>
+        <w:rPr>
+          <w:sz w:val="24"/>
+          <w:szCs w:val="24"/>
+        </w:rPr>
+      </w:pPr>
+      <w:r>
+        <w:rPr>
+          <w:sz w:val="24"/>
+          <w:szCs w:val="24"/>
+        </w:rPr>
+        <w:br w:type="page"/>
+      </w:r>
+    </w:p>
+    <w:p>
+      <w:pPr>
+        <w:tabs>
+          <w:tab w:val="left" w:pos="1335"/>
+        </w:tabs>
+        <w:ind w:left="1335" w:hanging="1335"/>
+        <w:rPr>
+          <w:b/>
+          <w:sz w:val="28"/>
+          <w:szCs w:val="24"/>
+        </w:rPr>
+      </w:pPr>
+      <w:r>
+        <w:rPr>
+          <w:b/>
+          <w:sz w:val="28"/>
+          <w:szCs w:val="24"/>
+        </w:rPr>
+        <w:lastRenderedPageBreak/>
+        <w:t>AÑADIMOS PAGINA QUIENES SOMOS A LA WEB</w:t>
+      </w:r>
+    </w:p>
+    <w:p>
+      <w:pPr>
+        <w:tabs>
+          <w:tab w:val="left" w:pos="1335"/>
+        </w:tabs>
+        <w:ind w:left="1335" w:hanging="1335"/>
+        <w:rPr>
+          <w:b/>
+          <w:sz w:val="28"/>
+          <w:szCs w:val="24"/>
+        </w:rPr>
+      </w:pPr>
+      <w:r>
+        <w:rPr>
+          <w:noProof/>
+          <w:lang w:eastAsia="es-ES"/>
+        </w:rPr>
+        <w:drawing>
+          <wp:inline distT="0" distB="0" distL="0" distR="0" wp14:anchorId="1CA12E1B" wp14:editId="580AEA73">
+            <wp:extent cx="5400040" cy="2472690"/>
+            <wp:effectExtent l="0" t="0" r="0" b="3810"/>
+            <wp:docPr id="27" name="Imagen 27"/>
+            <wp:cNvGraphicFramePr>
+              <a:graphicFrameLocks xmlns:a="http://schemas.openxmlformats.org/drawingml/2006/main" noChangeAspect="1"/>
+            </wp:cNvGraphicFramePr>
+            <a:graphic xmlns:a="http://schemas.openxmlformats.org/drawingml/2006/main">
+              <a:graphicData uri="http://schemas.openxmlformats.org/drawingml/2006/picture">
+                <pic:pic xmlns:pic="http://schemas.openxmlformats.org/drawingml/2006/picture">
+                  <pic:nvPicPr>
+                    <pic:cNvPr id="1" name=""/>
+                    <pic:cNvPicPr/>
+                  </pic:nvPicPr>
+                  <pic:blipFill>
+                    <a:blip r:embed="rId28"/>
+                    <a:stretch>
+                      <a:fillRect/>
+                    </a:stretch>
+                  </pic:blipFill>
+                  <pic:spPr>
+                    <a:xfrm>
+                      <a:off x="0" y="0"/>
+                      <a:ext cx="5400040" cy="2472690"/>
+                    </a:xfrm>
+                    <a:prstGeom prst="rect">
+                      <a:avLst/>
+                    </a:prstGeom>
+                  </pic:spPr>
+                </pic:pic>
+              </a:graphicData>
+            </a:graphic>
+          </wp:inline>
+        </w:drawing>
+      </w:r>
+    </w:p>
+    <w:p>
+      <w:pPr>
+        <w:tabs>
+          <w:tab w:val="left" w:pos="1335"/>
+        </w:tabs>
+        <w:ind w:left="1335" w:hanging="1335"/>
+        <w:rPr>
+          <w:b/>
+          <w:sz w:val="28"/>
+          <w:szCs w:val="24"/>
+        </w:rPr>
+      </w:pPr>
+      <w:r>
+        <w:rPr>
+          <w:noProof/>
+          <w:lang w:eastAsia="es-ES"/>
+        </w:rPr>
+        <w:drawing>
+          <wp:inline distT="0" distB="0" distL="0" distR="0" wp14:anchorId="738A899E" wp14:editId="7E2422F8">
+            <wp:extent cx="4067175" cy="1485900"/>
+            <wp:effectExtent l="0" t="0" r="9525" b="0"/>
+            <wp:docPr id="23" name="Imagen 23"/>
+            <wp:cNvGraphicFramePr>
+              <a:graphicFrameLocks xmlns:a="http://schemas.openxmlformats.org/drawingml/2006/main" noChangeAspect="1"/>
+            </wp:cNvGraphicFramePr>
+            <a:graphic xmlns:a="http://schemas.openxmlformats.org/drawingml/2006/main">
+              <a:graphicData uri="http://schemas.openxmlformats.org/drawingml/2006/picture">
+                <pic:pic xmlns:pic="http://schemas.openxmlformats.org/drawingml/2006/picture">
+                  <pic:nvPicPr>
+                    <pic:cNvPr id="1" name=""/>
+                    <pic:cNvPicPr/>
+                  </pic:nvPicPr>
+                  <pic:blipFill>
+                    <a:blip r:embed="rId29"/>
+                    <a:stretch>
+                      <a:fillRect/>
+                    </a:stretch>
+                  </pic:blipFill>
+                  <pic:spPr>
+                    <a:xfrm>
+                      <a:off x="0" y="0"/>
+                      <a:ext cx="4067175" cy="1485900"/>
+                    </a:xfrm>
+                    <a:prstGeom prst="rect">
+                      <a:avLst/>
+                    </a:prstGeom>
+                  </pic:spPr>
+                </pic:pic>
+              </a:graphicData>
+            </a:graphic>
+          </wp:inline>
+        </w:drawing>
+      </w:r>
+    </w:p>
+    <w:p>
+      <w:pPr>
+        <w:tabs>
+          <w:tab w:val="left" w:pos="1335"/>
+        </w:tabs>
+        <w:ind w:left="1335" w:hanging="1335"/>
+        <w:rPr>
+          <w:b/>
+          <w:sz w:val="28"/>
+          <w:szCs w:val="24"/>
+        </w:rPr>
+      </w:pPr>
+    </w:p>
+    <w:p>
+      <w:pPr>
+        <w:tabs>
+          <w:tab w:val="left" w:pos="1335"/>
+        </w:tabs>
+        <w:ind w:left="1335" w:hanging="1335"/>
+        <w:rPr>
+          <w:b/>
+          <w:sz w:val="28"/>
+          <w:szCs w:val="24"/>
+        </w:rPr>
+      </w:pPr>
+      <w:r>
+        <w:rPr>
+          <w:b/>
+          <w:sz w:val="28"/>
+          <w:szCs w:val="24"/>
+        </w:rPr>
+        <w:t>EDITAMOS PAGINA DE CONTACTO</w:t>
+      </w:r>
+    </w:p>
+    <w:p>
+      <w:pPr>
+        <w:tabs>
+          <w:tab w:val="left" w:pos="1335"/>
+        </w:tabs>
+        <w:ind w:left="1335" w:hanging="1335"/>
+        <w:rPr>
+          <w:b/>
+          <w:sz w:val="28"/>
+          <w:szCs w:val="24"/>
+        </w:rPr>
+      </w:pPr>
+      <w:r>
+        <w:rPr>
+          <w:noProof/>
+          <w:lang w:eastAsia="es-ES"/>
+        </w:rPr>
+        <w:drawing>
+          <wp:inline distT="0" distB="0" distL="0" distR="0" wp14:anchorId="1163F712" wp14:editId="7F80202C">
+            <wp:extent cx="5400040" cy="2480310"/>
+            <wp:effectExtent l="0" t="0" r="0" b="0"/>
+            <wp:docPr id="28" name="Imagen 28"/>
+            <wp:cNvGraphicFramePr>
+              <a:graphicFrameLocks xmlns:a="http://schemas.openxmlformats.org/drawingml/2006/main" noChangeAspect="1"/>
+            </wp:cNvGraphicFramePr>
+            <a:graphic xmlns:a="http://schemas.openxmlformats.org/drawingml/2006/main">
+              <a:graphicData uri="http://schemas.openxmlformats.org/drawingml/2006/picture">
+                <pic:pic xmlns:pic="http://schemas.openxmlformats.org/drawingml/2006/picture">
+                  <pic:nvPicPr>
+                    <pic:cNvPr id="1" name=""/>
+                    <pic:cNvPicPr/>
+                  </pic:nvPicPr>
+                  <pic:blipFill>
+                    <a:blip r:embed="rId30"/>
+                    <a:stretch>
+                      <a:fillRect/>
+                    </a:stretch>
+                  </pic:blipFill>
+                  <pic:spPr>
+                    <a:xfrm>
+                      <a:off x="0" y="0"/>
+                      <a:ext cx="5400040" cy="2480310"/>
+                    </a:xfrm>
+                    <a:prstGeom prst="rect">
+                      <a:avLst/>
+                    </a:prstGeom>
+                  </pic:spPr>
+                </pic:pic>
+              </a:graphicData>
+            </a:graphic>
+          </wp:inline>
+        </w:drawing>
+      </w:r>
+    </w:p>
+    <w:p>
+      <w:pPr>
+        <w:tabs>
+          <w:tab w:val="left" w:pos="1335"/>
+        </w:tabs>
+        <w:ind w:left="1335" w:hanging="1335"/>
+        <w:rPr>
+          <w:b/>
+          <w:sz w:val="28"/>
+          <w:szCs w:val="24"/>
+        </w:rPr>
+      </w:pPr>
+      <w:r>
+        <w:rPr>
+          <w:noProof/>
+          <w:lang w:eastAsia="es-ES"/>
+        </w:rPr>
+        <w:drawing>
+          <wp:inline distT="0" distB="0" distL="0" distR="0" wp14:anchorId="45C8B376" wp14:editId="5F77FF79">
+            <wp:extent cx="2933700" cy="981075"/>
+            <wp:effectExtent l="0" t="0" r="0" b="9525"/>
+            <wp:docPr id="29" name="Imagen 29"/>
+            <wp:cNvGraphicFramePr>
+              <a:graphicFrameLocks xmlns:a="http://schemas.openxmlformats.org/drawingml/2006/main" noChangeAspect="1"/>
+            </wp:cNvGraphicFramePr>
+            <a:graphic xmlns:a="http://schemas.openxmlformats.org/drawingml/2006/main">
+              <a:graphicData uri="http://schemas.openxmlformats.org/drawingml/2006/picture">
+                <pic:pic xmlns:pic="http://schemas.openxmlformats.org/drawingml/2006/picture">
+                  <pic:nvPicPr>
+                    <pic:cNvPr id="1" name=""/>
+                    <pic:cNvPicPr/>
+                  </pic:nvPicPr>
+                  <pic:blipFill>
+                    <a:blip r:embed="rId31"/>
+                    <a:stretch>
+                      <a:fillRect/>
+                    </a:stretch>
+                  </pic:blipFill>
+                  <pic:spPr>
+                    <a:xfrm>
+                      <a:off x="0" y="0"/>
+                      <a:ext cx="2933700" cy="981075"/>
+                    </a:xfrm>
+                    <a:prstGeom prst="rect">
+                      <a:avLst/>
+                    </a:prstGeom>
+                  </pic:spPr>
+                </pic:pic>
+              </a:graphicData>
+            </a:graphic>
+          </wp:inline>
+        </w:drawing>
+      </w:r>
+      <w:bookmarkStart w:id="0" w:name="_GoBack"/>
+      <w:bookmarkEnd w:id="0"/>
     </w:p>
     <w:sectPr>
       <w:pgSz w:w="11906" w:h="16838"/>

</xml_diff>